<commit_message>
Written conclusions for doc
</commit_message>
<xml_diff>
--- a/Search engine design.docx
+++ b/Search engine design.docx
@@ -24,69 +24,134 @@
     <w:p>
       <w:pPr>
         <w:rPr>
+          <w:b/>
+          <w:sz w:val="28"/>
+          <w:szCs w:val="28"/>
+          <w:u w:val="single"/>
+        </w:rPr>
+      </w:pPr>
+    </w:p>
+    <w:p>
+      <w:pPr>
+        <w:rPr>
+          <w:sz w:val="25"/>
+          <w:szCs w:val="25"/>
+        </w:rPr>
+      </w:pPr>
+      <w:r>
+        <w:rPr>
+          <w:sz w:val="25"/>
+          <w:szCs w:val="25"/>
+        </w:rPr>
+        <w:t xml:space="preserve">This system consists of multiple parts. </w:t>
+      </w:r>
+      <w:r>
+        <w:rPr>
+          <w:sz w:val="25"/>
+          <w:szCs w:val="25"/>
+        </w:rPr>
+        <w:t xml:space="preserve">First, </w:t>
+      </w:r>
+      <w:r>
+        <w:rPr>
+          <w:sz w:val="25"/>
+          <w:szCs w:val="25"/>
+        </w:rPr>
+        <w:t>we</w:t>
+      </w:r>
+      <w:r>
+        <w:rPr>
+          <w:sz w:val="25"/>
+          <w:szCs w:val="25"/>
+        </w:rPr>
+        <w:t xml:space="preserve"> define a data manager o</w:t>
+      </w:r>
+      <w:r>
+        <w:rPr>
+          <w:sz w:val="25"/>
+          <w:szCs w:val="25"/>
+        </w:rPr>
+        <w:t>bject</w:t>
+      </w:r>
+      <w:r>
+        <w:rPr>
+          <w:sz w:val="25"/>
+          <w:szCs w:val="25"/>
+        </w:rPr>
+        <w:t xml:space="preserve"> (</w:t>
+      </w:r>
+      <w:r>
+        <w:rPr>
+          <w:sz w:val="25"/>
+          <w:szCs w:val="25"/>
+        </w:rPr>
+        <w:t>DataManager.</w:t>
+      </w:r>
+      <w:r>
+        <w:rPr>
+          <w:sz w:val="25"/>
+          <w:szCs w:val="25"/>
+        </w:rPr>
+        <w:t xml:space="preserve"> </w:t>
+      </w:r>
+      <w:r>
+        <w:rPr>
+          <w:sz w:val="25"/>
+          <w:szCs w:val="25"/>
+        </w:rPr>
+        <w:t>java)</w:t>
+      </w:r>
+      <w:r>
+        <w:rPr>
+          <w:sz w:val="25"/>
+          <w:szCs w:val="25"/>
+        </w:rPr>
+        <w:t xml:space="preserve"> </w:t>
+      </w:r>
+      <w:r>
+        <w:rPr>
+          <w:sz w:val="25"/>
+          <w:szCs w:val="25"/>
+        </w:rPr>
+        <w:t>for the databases. It contains the record manager and the hash table. W</w:t>
+      </w:r>
+      <w:r>
+        <w:rPr>
           <w:rFonts w:hint="eastAsia"/>
-          <w:b/>
-          <w:sz w:val="28"/>
-          <w:szCs w:val="28"/>
-          <w:u w:val="single"/>
-        </w:rPr>
-      </w:pPr>
-    </w:p>
-    <w:p>
-      <w:pPr>
-        <w:rPr>
-          <w:sz w:val="25"/>
-          <w:szCs w:val="25"/>
-        </w:rPr>
-      </w:pPr>
-      <w:r>
-        <w:rPr>
-          <w:sz w:val="25"/>
-          <w:szCs w:val="25"/>
-        </w:rPr>
-        <w:t xml:space="preserve">This system consists of multiple parts. </w:t>
-      </w:r>
-      <w:r>
-        <w:rPr>
-          <w:sz w:val="25"/>
-          <w:szCs w:val="25"/>
-        </w:rPr>
-        <w:t xml:space="preserve">First, </w:t>
-      </w:r>
-      <w:r>
-        <w:rPr>
-          <w:sz w:val="25"/>
-          <w:szCs w:val="25"/>
-        </w:rPr>
-        <w:t>we</w:t>
-      </w:r>
-      <w:r>
-        <w:rPr>
-          <w:sz w:val="25"/>
-          <w:szCs w:val="25"/>
-        </w:rPr>
-        <w:t xml:space="preserve"> define a data manager o</w:t>
-      </w:r>
-      <w:r>
-        <w:rPr>
-          <w:sz w:val="25"/>
-          <w:szCs w:val="25"/>
-        </w:rPr>
-        <w:t>bject</w:t>
-      </w:r>
-      <w:r>
-        <w:rPr>
-          <w:sz w:val="25"/>
-          <w:szCs w:val="25"/>
-        </w:rPr>
-        <w:t xml:space="preserve"> (</w:t>
-      </w:r>
-      <w:r>
-        <w:rPr>
-          <w:sz w:val="25"/>
-          <w:szCs w:val="25"/>
-        </w:rPr>
-        <w:t>DataManager.</w:t>
+          <w:sz w:val="25"/>
+          <w:szCs w:val="25"/>
+        </w:rPr>
+        <w:t xml:space="preserve">e </w:t>
+      </w:r>
+      <w:r>
+        <w:rPr>
+          <w:sz w:val="25"/>
+          <w:szCs w:val="25"/>
+        </w:rPr>
+        <w:t xml:space="preserve">also </w:t>
+      </w:r>
+      <w:r>
+        <w:rPr>
+          <w:rFonts w:hint="eastAsia"/>
+          <w:sz w:val="25"/>
+          <w:szCs w:val="25"/>
+        </w:rPr>
+        <w:t>have spider (</w:t>
+      </w:r>
+      <w:r>
+        <w:rPr>
+          <w:sz w:val="25"/>
+          <w:szCs w:val="25"/>
+        </w:rPr>
+        <w:t>Spider.java</w:t>
+      </w:r>
+      <w:r>
+        <w:rPr>
+          <w:rFonts w:hint="eastAsia"/>
+          <w:sz w:val="25"/>
+          <w:szCs w:val="25"/>
+        </w:rPr>
+        <w:t>)</w:t>
       </w:r>
       <w:r>
         <w:rPr>
@@ -97,10 +162,11 @@
       </w:r>
       <w:r>
         <w:rPr>
-          <w:sz w:val="25"/>
-          <w:szCs w:val="25"/>
-        </w:rPr>
-        <w:t>java)</w:t>
+          <w:rFonts w:hint="eastAsia"/>
+          <w:sz w:val="25"/>
+          <w:szCs w:val="25"/>
+        </w:rPr>
+        <w:t>to fetch all the pages</w:t>
       </w:r>
       <w:r>
         <w:rPr>
@@ -114,7 +180,338 @@
           <w:sz w:val="25"/>
           <w:szCs w:val="25"/>
         </w:rPr>
-        <w:t>for the databases. It contains the record manager and the hash table. W</w:t>
+        <w:t>with a given URL</w:t>
+      </w:r>
+      <w:r>
+        <w:rPr>
+          <w:sz w:val="25"/>
+          <w:szCs w:val="25"/>
+        </w:rPr>
+        <w:t xml:space="preserve"> using the breadth-first strategy.</w:t>
+      </w:r>
+      <w:r>
+        <w:rPr>
+          <w:sz w:val="25"/>
+          <w:szCs w:val="25"/>
+        </w:rPr>
+        <w:t xml:space="preserve"> </w:t>
+      </w:r>
+      <w:r>
+        <w:rPr>
+          <w:sz w:val="25"/>
+          <w:szCs w:val="25"/>
+        </w:rPr>
+        <w:t>We</w:t>
+      </w:r>
+      <w:r>
+        <w:rPr>
+          <w:sz w:val="25"/>
+          <w:szCs w:val="25"/>
+        </w:rPr>
+        <w:t xml:space="preserve"> get all the child links, parent links, the URL </w:t>
+      </w:r>
+      <w:r>
+        <w:rPr>
+          <w:sz w:val="25"/>
+          <w:szCs w:val="25"/>
+        </w:rPr>
+        <w:t xml:space="preserve">of each page </w:t>
+      </w:r>
+      <w:r>
+        <w:rPr>
+          <w:sz w:val="25"/>
+          <w:szCs w:val="25"/>
+        </w:rPr>
+        <w:t>into an</w:t>
+      </w:r>
+      <w:r>
+        <w:rPr>
+          <w:sz w:val="25"/>
+          <w:szCs w:val="25"/>
+        </w:rPr>
+        <w:t xml:space="preserve"> index database. </w:t>
+      </w:r>
+      <w:r>
+        <w:rPr>
+          <w:sz w:val="25"/>
+          <w:szCs w:val="25"/>
+        </w:rPr>
+        <w:t xml:space="preserve">HTML parser libraries </w:t>
+      </w:r>
+      <w:r>
+        <w:rPr>
+          <w:sz w:val="25"/>
+          <w:szCs w:val="25"/>
+        </w:rPr>
+        <w:t>are used in fetching the pages</w:t>
+      </w:r>
+      <w:r>
+        <w:rPr>
+          <w:sz w:val="25"/>
+          <w:szCs w:val="25"/>
+        </w:rPr>
+        <w:t>, extracting the keyword</w:t>
+      </w:r>
+      <w:r>
+        <w:rPr>
+          <w:sz w:val="25"/>
+          <w:szCs w:val="25"/>
+        </w:rPr>
+        <w:t xml:space="preserve"> and</w:t>
+      </w:r>
+      <w:r>
+        <w:rPr>
+          <w:sz w:val="25"/>
+          <w:szCs w:val="25"/>
+        </w:rPr>
+        <w:t xml:space="preserve"> the</w:t>
+      </w:r>
+      <w:r>
+        <w:rPr>
+          <w:sz w:val="25"/>
+          <w:szCs w:val="25"/>
+        </w:rPr>
+        <w:t xml:space="preserve"> links</w:t>
+      </w:r>
+      <w:r>
+        <w:rPr>
+          <w:sz w:val="25"/>
+          <w:szCs w:val="25"/>
+        </w:rPr>
+        <w:t xml:space="preserve"> of the</w:t>
+      </w:r>
+      <w:r>
+        <w:rPr>
+          <w:sz w:val="25"/>
+          <w:szCs w:val="25"/>
+        </w:rPr>
+        <w:t xml:space="preserve"> web pages.</w:t>
+      </w:r>
+      <w:r>
+        <w:rPr>
+          <w:sz w:val="25"/>
+          <w:szCs w:val="25"/>
+        </w:rPr>
+        <w:t xml:space="preserve"> </w:t>
+      </w:r>
+      <w:r>
+        <w:rPr>
+          <w:sz w:val="25"/>
+          <w:szCs w:val="25"/>
+        </w:rPr>
+        <w:t xml:space="preserve">Then we use an indexer to extract keywords from each page. </w:t>
+      </w:r>
+      <w:r>
+        <w:rPr>
+          <w:sz w:val="25"/>
+          <w:szCs w:val="25"/>
+        </w:rPr>
+        <w:t>We removed all the stop words from the pages</w:t>
+      </w:r>
+      <w:r>
+        <w:rPr>
+          <w:sz w:val="25"/>
+          <w:szCs w:val="25"/>
+        </w:rPr>
+        <w:t xml:space="preserve"> and</w:t>
+      </w:r>
+      <w:r>
+        <w:rPr>
+          <w:sz w:val="25"/>
+          <w:szCs w:val="25"/>
+        </w:rPr>
+        <w:t xml:space="preserve"> turn the </w:t>
+      </w:r>
+      <w:r>
+        <w:rPr>
+          <w:sz w:val="25"/>
+          <w:szCs w:val="25"/>
+        </w:rPr>
+        <w:t xml:space="preserve">words into stems </w:t>
+      </w:r>
+      <w:r>
+        <w:rPr>
+          <w:sz w:val="25"/>
+          <w:szCs w:val="25"/>
+        </w:rPr>
+        <w:t xml:space="preserve">using Porter’s algorithm </w:t>
+      </w:r>
+      <w:r>
+        <w:rPr>
+          <w:sz w:val="25"/>
+          <w:szCs w:val="25"/>
+        </w:rPr>
+        <w:t>before storing them in another database.</w:t>
+      </w:r>
+      <w:r>
+        <w:rPr>
+          <w:sz w:val="25"/>
+          <w:szCs w:val="25"/>
+        </w:rPr>
+        <w:t xml:space="preserve"> </w:t>
+      </w:r>
+      <w:r>
+        <w:rPr>
+          <w:sz w:val="25"/>
+          <w:szCs w:val="25"/>
+        </w:rPr>
+        <w:t xml:space="preserve">We </w:t>
+      </w:r>
+      <w:r>
+        <w:rPr>
+          <w:sz w:val="25"/>
+          <w:szCs w:val="25"/>
+        </w:rPr>
+        <w:t xml:space="preserve">also </w:t>
+      </w:r>
+      <w:r>
+        <w:rPr>
+          <w:sz w:val="25"/>
+          <w:szCs w:val="25"/>
+        </w:rPr>
+        <w:t>create a page object (Page.java) for each page which include</w:t>
+      </w:r>
+      <w:r>
+        <w:rPr>
+          <w:sz w:val="25"/>
+          <w:szCs w:val="25"/>
+        </w:rPr>
+        <w:t>s</w:t>
+      </w:r>
+      <w:r>
+        <w:rPr>
+          <w:sz w:val="25"/>
+          <w:szCs w:val="25"/>
+        </w:rPr>
+        <w:t xml:space="preserve"> functions to get the page information.</w:t>
+      </w:r>
+    </w:p>
+    <w:p>
+      <w:pPr>
+        <w:rPr>
+          <w:sz w:val="25"/>
+          <w:szCs w:val="25"/>
+        </w:rPr>
+      </w:pPr>
+    </w:p>
+    <w:p>
+      <w:pPr>
+        <w:rPr>
+          <w:sz w:val="25"/>
+          <w:szCs w:val="25"/>
+        </w:rPr>
+      </w:pPr>
+      <w:r>
+        <w:rPr>
+          <w:sz w:val="25"/>
+          <w:szCs w:val="25"/>
+        </w:rPr>
+        <w:t xml:space="preserve">The main part of this system is the search engine. We get the query typed by </w:t>
+      </w:r>
+      <w:r>
+        <w:rPr>
+          <w:sz w:val="25"/>
+          <w:szCs w:val="25"/>
+        </w:rPr>
+        <w:t xml:space="preserve">the </w:t>
+      </w:r>
+      <w:r>
+        <w:rPr>
+          <w:sz w:val="25"/>
+          <w:szCs w:val="25"/>
+        </w:rPr>
+        <w:t>user</w:t>
+      </w:r>
+      <w:r>
+        <w:rPr>
+          <w:sz w:val="25"/>
+          <w:szCs w:val="25"/>
+        </w:rPr>
+        <w:t xml:space="preserve"> and then</w:t>
+      </w:r>
+      <w:r>
+        <w:rPr>
+          <w:sz w:val="25"/>
+          <w:szCs w:val="25"/>
+        </w:rPr>
+        <w:t xml:space="preserve"> stem them.</w:t>
+      </w:r>
+      <w:r>
+        <w:rPr>
+          <w:sz w:val="25"/>
+          <w:szCs w:val="25"/>
+        </w:rPr>
+        <w:t xml:space="preserve"> Both single words and phrases</w:t>
+      </w:r>
+      <w:r>
+        <w:rPr>
+          <w:sz w:val="25"/>
+          <w:szCs w:val="25"/>
+        </w:rPr>
+        <w:t xml:space="preserve"> (Phrase.java)</w:t>
+      </w:r>
+      <w:r>
+        <w:rPr>
+          <w:sz w:val="25"/>
+          <w:szCs w:val="25"/>
+        </w:rPr>
+        <w:t>, which should be specified with double quote</w:t>
+      </w:r>
+      <w:r>
+        <w:rPr>
+          <w:sz w:val="25"/>
+          <w:szCs w:val="25"/>
+        </w:rPr>
+        <w:t>s</w:t>
+      </w:r>
+      <w:r>
+        <w:rPr>
+          <w:sz w:val="25"/>
+          <w:szCs w:val="25"/>
+        </w:rPr>
+        <w:t>, are accepted.</w:t>
+      </w:r>
+      <w:r>
+        <w:rPr>
+          <w:sz w:val="25"/>
+          <w:szCs w:val="25"/>
+        </w:rPr>
+        <w:t xml:space="preserve"> After that, we can </w:t>
+      </w:r>
+      <w:r>
+        <w:rPr>
+          <w:sz w:val="25"/>
+          <w:szCs w:val="25"/>
+        </w:rPr>
+        <w:t>compare the</w:t>
+      </w:r>
+      <w:r>
+        <w:rPr>
+          <w:sz w:val="25"/>
+          <w:szCs w:val="25"/>
+        </w:rPr>
+        <w:t xml:space="preserve"> stemmed</w:t>
+      </w:r>
+      <w:r>
+        <w:rPr>
+          <w:sz w:val="25"/>
+          <w:szCs w:val="25"/>
+        </w:rPr>
+        <w:t xml:space="preserve"> query with </w:t>
+      </w:r>
+      <w:r>
+        <w:rPr>
+          <w:sz w:val="25"/>
+          <w:szCs w:val="25"/>
+        </w:rPr>
+        <w:t xml:space="preserve">the stemmed </w:t>
+      </w:r>
+      <w:r>
+        <w:rPr>
+          <w:sz w:val="25"/>
+          <w:szCs w:val="25"/>
+        </w:rPr>
+        <w:t xml:space="preserve">words in the database to check if there is a match in any documents. </w:t>
       </w:r>
       <w:r>
         <w:rPr>
@@ -122,14 +519,119 @@
           <w:sz w:val="25"/>
           <w:szCs w:val="25"/>
         </w:rPr>
-        <w:t xml:space="preserve">e </w:t>
-      </w:r>
-      <w:r>
-        <w:rPr>
-          <w:sz w:val="25"/>
-          <w:szCs w:val="25"/>
-        </w:rPr>
-        <w:t xml:space="preserve">also </w:t>
+        <w:t>We</w:t>
+      </w:r>
+      <w:r>
+        <w:rPr>
+          <w:sz w:val="25"/>
+          <w:szCs w:val="25"/>
+        </w:rPr>
+        <w:t xml:space="preserve"> match the query and the keywords in documentation by calculating their scores.</w:t>
+      </w:r>
+      <w:r>
+        <w:rPr>
+          <w:sz w:val="25"/>
+          <w:szCs w:val="25"/>
+        </w:rPr>
+        <w:t xml:space="preserve"> A match in the words in</w:t>
+      </w:r>
+      <w:r>
+        <w:rPr>
+          <w:sz w:val="25"/>
+          <w:szCs w:val="25"/>
+        </w:rPr>
+        <w:t xml:space="preserve"> the</w:t>
+      </w:r>
+      <w:r>
+        <w:rPr>
+          <w:sz w:val="25"/>
+          <w:szCs w:val="25"/>
+        </w:rPr>
+        <w:t xml:space="preserve"> title will give a higher score. Th</w:t>
+      </w:r>
+      <w:r>
+        <w:rPr>
+          <w:sz w:val="25"/>
+          <w:szCs w:val="25"/>
+        </w:rPr>
+        <w:t>e overall score is</w:t>
+      </w:r>
+      <w:r>
+        <w:rPr>
+          <w:sz w:val="25"/>
+          <w:szCs w:val="25"/>
+        </w:rPr>
+        <w:t xml:space="preserve"> the score from the body part and the score from the title part multiplied by 5. We formulate the score in this case </w:t>
+      </w:r>
+      <w:r>
+        <w:rPr>
+          <w:sz w:val="25"/>
+          <w:szCs w:val="25"/>
+        </w:rPr>
+        <w:t>also because we do not want</w:t>
+      </w:r>
+      <w:r>
+        <w:rPr>
+          <w:sz w:val="25"/>
+          <w:szCs w:val="25"/>
+        </w:rPr>
+        <w:t xml:space="preserve"> the outcome scores</w:t>
+      </w:r>
+      <w:r>
+        <w:rPr>
+          <w:sz w:val="25"/>
+          <w:szCs w:val="25"/>
+        </w:rPr>
+        <w:t xml:space="preserve"> to</w:t>
+      </w:r>
+      <w:r>
+        <w:rPr>
+          <w:sz w:val="25"/>
+          <w:szCs w:val="25"/>
+        </w:rPr>
+        <w:t xml:space="preserve"> </w:t>
+      </w:r>
+      <w:r>
+        <w:rPr>
+          <w:sz w:val="25"/>
+          <w:szCs w:val="25"/>
+        </w:rPr>
+        <w:t>be too small</w:t>
+      </w:r>
+      <w:r>
+        <w:rPr>
+          <w:sz w:val="25"/>
+          <w:szCs w:val="25"/>
+        </w:rPr>
+        <w:t xml:space="preserve">. </w:t>
+      </w:r>
+      <w:r>
+        <w:rPr>
+          <w:sz w:val="25"/>
+          <w:szCs w:val="25"/>
+        </w:rPr>
+        <w:t xml:space="preserve">Documents with a higher score will be shown first on the </w:t>
+      </w:r>
+      <w:r>
+        <w:rPr>
+          <w:sz w:val="25"/>
+          <w:szCs w:val="25"/>
+        </w:rPr>
+        <w:t xml:space="preserve">user </w:t>
+      </w:r>
+      <w:r>
+        <w:rPr>
+          <w:sz w:val="25"/>
+          <w:szCs w:val="25"/>
+        </w:rPr>
+        <w:t>interface.</w:t>
+      </w:r>
+      <w:r>
+        <w:rPr>
+          <w:sz w:val="25"/>
+          <w:szCs w:val="25"/>
+        </w:rPr>
+        <w:t xml:space="preserve"> We use </w:t>
       </w:r>
       <w:r>
         <w:rPr>
@@ -137,22 +639,7 @@
           <w:sz w:val="25"/>
           <w:szCs w:val="25"/>
         </w:rPr>
-        <w:t>have spider (</w:t>
-      </w:r>
-      <w:r>
-        <w:rPr>
-          <w:sz w:val="25"/>
-          <w:szCs w:val="25"/>
-        </w:rPr>
-        <w:t>Spider.java</w:t>
-      </w:r>
-      <w:r>
-        <w:rPr>
-          <w:rFonts w:hint="eastAsia"/>
-          <w:sz w:val="25"/>
-          <w:szCs w:val="25"/>
-        </w:rPr>
-        <w:t>)</w:t>
+        <w:t>JSP page</w:t>
       </w:r>
       <w:r>
         <w:rPr>
@@ -163,214 +650,59 @@
       </w:r>
       <w:r>
         <w:rPr>
-          <w:rFonts w:hint="eastAsia"/>
-          <w:sz w:val="25"/>
-          <w:szCs w:val="25"/>
-        </w:rPr>
-        <w:t>to fetch all the pages</w:t>
-      </w:r>
-      <w:r>
-        <w:rPr>
-          <w:sz w:val="25"/>
-          <w:szCs w:val="25"/>
-        </w:rPr>
-        <w:t xml:space="preserve"> </w:t>
-      </w:r>
-      <w:r>
-        <w:rPr>
-          <w:sz w:val="25"/>
-          <w:szCs w:val="25"/>
-        </w:rPr>
-        <w:t>with a given URL</w:t>
-      </w:r>
-      <w:r>
-        <w:rPr>
-          <w:sz w:val="25"/>
-          <w:szCs w:val="25"/>
-        </w:rPr>
-        <w:t xml:space="preserve"> using the breadth-first strategy.</w:t>
-      </w:r>
-      <w:r>
-        <w:rPr>
-          <w:sz w:val="25"/>
-          <w:szCs w:val="25"/>
-        </w:rPr>
-        <w:t xml:space="preserve"> </w:t>
-      </w:r>
-      <w:r>
-        <w:rPr>
-          <w:sz w:val="25"/>
-          <w:szCs w:val="25"/>
-        </w:rPr>
-        <w:t>We</w:t>
-      </w:r>
-      <w:r>
-        <w:rPr>
-          <w:sz w:val="25"/>
-          <w:szCs w:val="25"/>
-        </w:rPr>
-        <w:t xml:space="preserve"> get all the child links, parent links, the URL </w:t>
-      </w:r>
-      <w:r>
-        <w:rPr>
-          <w:sz w:val="25"/>
-          <w:szCs w:val="25"/>
-        </w:rPr>
-        <w:t xml:space="preserve">of each page </w:t>
-      </w:r>
-      <w:r>
-        <w:rPr>
-          <w:sz w:val="25"/>
-          <w:szCs w:val="25"/>
-        </w:rPr>
-        <w:t>into an</w:t>
-      </w:r>
-      <w:r>
-        <w:rPr>
-          <w:sz w:val="25"/>
-          <w:szCs w:val="25"/>
-        </w:rPr>
-        <w:t xml:space="preserve"> index database. </w:t>
-      </w:r>
-      <w:r>
-        <w:rPr>
-          <w:sz w:val="25"/>
-          <w:szCs w:val="25"/>
-        </w:rPr>
-        <w:t xml:space="preserve">HTML parser libraries </w:t>
-      </w:r>
-      <w:r>
-        <w:rPr>
-          <w:sz w:val="25"/>
-          <w:szCs w:val="25"/>
-        </w:rPr>
-        <w:t>are used in fetching the pages</w:t>
-      </w:r>
-      <w:r>
-        <w:rPr>
-          <w:sz w:val="25"/>
-          <w:szCs w:val="25"/>
-        </w:rPr>
-        <w:t>, extracting the keyword</w:t>
-      </w:r>
-      <w:r>
-        <w:rPr>
-          <w:sz w:val="25"/>
-          <w:szCs w:val="25"/>
-        </w:rPr>
-        <w:t xml:space="preserve"> and</w:t>
-      </w:r>
-      <w:r>
-        <w:rPr>
-          <w:sz w:val="25"/>
-          <w:szCs w:val="25"/>
-        </w:rPr>
-        <w:t xml:space="preserve"> the</w:t>
-      </w:r>
-      <w:r>
-        <w:rPr>
-          <w:sz w:val="25"/>
-          <w:szCs w:val="25"/>
-        </w:rPr>
-        <w:t xml:space="preserve"> links</w:t>
-      </w:r>
-      <w:r>
-        <w:rPr>
-          <w:sz w:val="25"/>
-          <w:szCs w:val="25"/>
-        </w:rPr>
-        <w:t xml:space="preserve"> of the</w:t>
-      </w:r>
-      <w:r>
-        <w:rPr>
-          <w:sz w:val="25"/>
-          <w:szCs w:val="25"/>
-        </w:rPr>
-        <w:t xml:space="preserve"> web pages.</w:t>
-      </w:r>
-      <w:r>
-        <w:rPr>
-          <w:sz w:val="25"/>
-          <w:szCs w:val="25"/>
-        </w:rPr>
-        <w:t xml:space="preserve"> </w:t>
-      </w:r>
-      <w:r>
-        <w:rPr>
-          <w:sz w:val="25"/>
-          <w:szCs w:val="25"/>
-        </w:rPr>
-        <w:t xml:space="preserve">Then we use an indexer to extract keywords from each page. </w:t>
-      </w:r>
-      <w:r>
-        <w:rPr>
-          <w:sz w:val="25"/>
-          <w:szCs w:val="25"/>
-        </w:rPr>
-        <w:t>We removed all the stop words from the pages</w:t>
-      </w:r>
-      <w:r>
-        <w:rPr>
-          <w:sz w:val="25"/>
-          <w:szCs w:val="25"/>
-        </w:rPr>
-        <w:t xml:space="preserve"> and</w:t>
-      </w:r>
-      <w:r>
-        <w:rPr>
-          <w:sz w:val="25"/>
-          <w:szCs w:val="25"/>
-        </w:rPr>
-        <w:t xml:space="preserve"> turn the </w:t>
-      </w:r>
-      <w:r>
-        <w:rPr>
-          <w:sz w:val="25"/>
-          <w:szCs w:val="25"/>
-        </w:rPr>
-        <w:t xml:space="preserve">words into stems </w:t>
-      </w:r>
-      <w:r>
-        <w:rPr>
-          <w:sz w:val="25"/>
-          <w:szCs w:val="25"/>
-        </w:rPr>
-        <w:t xml:space="preserve">using Porter’s algorithm </w:t>
-      </w:r>
-      <w:r>
-        <w:rPr>
-          <w:sz w:val="25"/>
-          <w:szCs w:val="25"/>
-        </w:rPr>
-        <w:t>before storing them in another database.</w:t>
-      </w:r>
-      <w:r>
-        <w:rPr>
-          <w:sz w:val="25"/>
-          <w:szCs w:val="25"/>
-        </w:rPr>
-        <w:t xml:space="preserve"> </w:t>
-      </w:r>
-      <w:r>
-        <w:rPr>
-          <w:sz w:val="25"/>
-          <w:szCs w:val="25"/>
-        </w:rPr>
-        <w:t xml:space="preserve">We </w:t>
-      </w:r>
-      <w:r>
-        <w:rPr>
-          <w:sz w:val="25"/>
-          <w:szCs w:val="25"/>
-        </w:rPr>
-        <w:t xml:space="preserve">also </w:t>
-      </w:r>
-      <w:r>
-        <w:rPr>
-          <w:sz w:val="25"/>
-          <w:szCs w:val="25"/>
-        </w:rPr>
-        <w:t>create a page object (Page.java) for each page which include</w:t>
+          <w:sz w:val="25"/>
+          <w:szCs w:val="25"/>
+        </w:rPr>
+        <w:t xml:space="preserve">to </w:t>
+      </w:r>
+      <w:r>
+        <w:rPr>
+          <w:sz w:val="25"/>
+          <w:szCs w:val="25"/>
+        </w:rPr>
+        <w:t xml:space="preserve">pass </w:t>
+      </w:r>
+      <w:r>
+        <w:rPr>
+          <w:sz w:val="25"/>
+          <w:szCs w:val="25"/>
+        </w:rPr>
+        <w:t xml:space="preserve">the query string to the search engine. </w:t>
+      </w:r>
+      <w:r>
+        <w:rPr>
+          <w:sz w:val="25"/>
+          <w:szCs w:val="25"/>
+        </w:rPr>
+        <w:t xml:space="preserve">To show the result of the whole system, </w:t>
+      </w:r>
+      <w:r>
+        <w:rPr>
+          <w:sz w:val="25"/>
+          <w:szCs w:val="25"/>
+        </w:rPr>
+        <w:t xml:space="preserve">we designed </w:t>
+      </w:r>
+      <w:r>
+        <w:rPr>
+          <w:sz w:val="25"/>
+          <w:szCs w:val="25"/>
+        </w:rPr>
+        <w:t xml:space="preserve">a nice web interface to accept </w:t>
+      </w:r>
+      <w:r>
+        <w:rPr>
+          <w:sz w:val="25"/>
+          <w:szCs w:val="25"/>
+        </w:rPr>
+        <w:t xml:space="preserve">the </w:t>
+      </w:r>
+      <w:r>
+        <w:rPr>
+          <w:sz w:val="25"/>
+          <w:szCs w:val="25"/>
+        </w:rPr>
+        <w:t>query from user</w:t>
       </w:r>
       <w:r>
         <w:rPr>
@@ -384,30 +716,56 @@
           <w:sz w:val="25"/>
           <w:szCs w:val="25"/>
         </w:rPr>
-        <w:t xml:space="preserve"> functions to get the page information.</w:t>
-      </w:r>
-    </w:p>
-    <w:p>
-      <w:pPr>
-        <w:rPr>
-          <w:sz w:val="25"/>
-          <w:szCs w:val="25"/>
-        </w:rPr>
-      </w:pPr>
-    </w:p>
-    <w:p>
-      <w:pPr>
-        <w:rPr>
-          <w:sz w:val="25"/>
-          <w:szCs w:val="25"/>
-        </w:rPr>
-      </w:pPr>
-      <w:r>
-        <w:rPr>
-          <w:sz w:val="25"/>
-          <w:szCs w:val="25"/>
-        </w:rPr>
-        <w:t xml:space="preserve">The main part of this system is the search engine. We get the query typed by </w:t>
+        <w:t xml:space="preserve"> using a text box and </w:t>
+      </w:r>
+      <w:r>
+        <w:rPr>
+          <w:sz w:val="25"/>
+          <w:szCs w:val="25"/>
+        </w:rPr>
+        <w:t xml:space="preserve">submit the query to the search engine. </w:t>
+      </w:r>
+      <w:r>
+        <w:rPr>
+          <w:sz w:val="25"/>
+          <w:szCs w:val="25"/>
+        </w:rPr>
+        <w:t xml:space="preserve">The result will be shown in descending order of the </w:t>
+      </w:r>
+      <w:r>
+        <w:rPr>
+          <w:sz w:val="25"/>
+          <w:szCs w:val="25"/>
+        </w:rPr>
+        <w:t xml:space="preserve">related pages’ </w:t>
+      </w:r>
+      <w:r>
+        <w:rPr>
+          <w:sz w:val="25"/>
+          <w:szCs w:val="25"/>
+        </w:rPr>
+        <w:t>score</w:t>
+      </w:r>
+      <w:r>
+        <w:rPr>
+          <w:sz w:val="25"/>
+          <w:szCs w:val="25"/>
+        </w:rPr>
+        <w:t xml:space="preserve">. </w:t>
+      </w:r>
+      <w:r>
+        <w:rPr>
+          <w:sz w:val="25"/>
+          <w:szCs w:val="25"/>
+        </w:rPr>
+        <w:t>In addition to</w:t>
+      </w:r>
+      <w:r>
+        <w:rPr>
+          <w:sz w:val="25"/>
+          <w:szCs w:val="25"/>
+        </w:rPr>
+        <w:t xml:space="preserve"> the page information and the URL, the top 5 stemmed words with </w:t>
       </w:r>
       <w:r>
         <w:rPr>
@@ -421,331 +779,21 @@
           <w:sz w:val="25"/>
           <w:szCs w:val="25"/>
         </w:rPr>
-        <w:t>user</w:t>
-      </w:r>
-      <w:r>
-        <w:rPr>
-          <w:sz w:val="25"/>
-          <w:szCs w:val="25"/>
-        </w:rPr>
-        <w:t xml:space="preserve"> and then</w:t>
-      </w:r>
-      <w:r>
-        <w:rPr>
-          <w:sz w:val="25"/>
-          <w:szCs w:val="25"/>
-        </w:rPr>
-        <w:t xml:space="preserve"> stem them.</w:t>
-      </w:r>
-      <w:r>
-        <w:rPr>
-          <w:sz w:val="25"/>
-          <w:szCs w:val="25"/>
-        </w:rPr>
-        <w:t xml:space="preserve"> Both single words and phrases</w:t>
-      </w:r>
-      <w:r>
-        <w:rPr>
-          <w:sz w:val="25"/>
-          <w:szCs w:val="25"/>
-        </w:rPr>
-        <w:t xml:space="preserve"> (Phrase.java)</w:t>
-      </w:r>
-      <w:r>
-        <w:rPr>
-          <w:sz w:val="25"/>
-          <w:szCs w:val="25"/>
-        </w:rPr>
-        <w:t>, which should be specified with double quote</w:t>
-      </w:r>
-      <w:r>
-        <w:rPr>
-          <w:sz w:val="25"/>
-          <w:szCs w:val="25"/>
-        </w:rPr>
-        <w:t>s</w:t>
-      </w:r>
-      <w:r>
-        <w:rPr>
-          <w:sz w:val="25"/>
-          <w:szCs w:val="25"/>
-        </w:rPr>
-        <w:t>, are accepted.</w:t>
-      </w:r>
-      <w:r>
-        <w:rPr>
-          <w:sz w:val="25"/>
-          <w:szCs w:val="25"/>
-        </w:rPr>
-        <w:t xml:space="preserve"> After that, we can </w:t>
-      </w:r>
-      <w:r>
-        <w:rPr>
-          <w:sz w:val="25"/>
-          <w:szCs w:val="25"/>
-        </w:rPr>
-        <w:t>compare the</w:t>
-      </w:r>
-      <w:r>
-        <w:rPr>
-          <w:sz w:val="25"/>
-          <w:szCs w:val="25"/>
-        </w:rPr>
-        <w:t xml:space="preserve"> stemmed</w:t>
-      </w:r>
-      <w:r>
-        <w:rPr>
-          <w:sz w:val="25"/>
-          <w:szCs w:val="25"/>
-        </w:rPr>
-        <w:t xml:space="preserve"> query with </w:t>
-      </w:r>
-      <w:r>
-        <w:rPr>
-          <w:sz w:val="25"/>
-          <w:szCs w:val="25"/>
-        </w:rPr>
-        <w:t xml:space="preserve">the stemmed </w:t>
-      </w:r>
-      <w:r>
-        <w:rPr>
-          <w:sz w:val="25"/>
-          <w:szCs w:val="25"/>
-        </w:rPr>
-        <w:t xml:space="preserve">words in the database to check if there is a match in any documents. </w:t>
-      </w:r>
-      <w:r>
-        <w:rPr>
-          <w:rFonts w:hint="eastAsia"/>
-          <w:sz w:val="25"/>
-          <w:szCs w:val="25"/>
-        </w:rPr>
-        <w:t>We</w:t>
-      </w:r>
-      <w:r>
-        <w:rPr>
-          <w:sz w:val="25"/>
-          <w:szCs w:val="25"/>
-        </w:rPr>
-        <w:t xml:space="preserve"> match the query and the keywords in documentation by calculating their scores.</w:t>
-      </w:r>
-      <w:r>
-        <w:rPr>
-          <w:sz w:val="25"/>
-          <w:szCs w:val="25"/>
-        </w:rPr>
-        <w:t xml:space="preserve"> A match in the words in</w:t>
-      </w:r>
-      <w:r>
-        <w:rPr>
-          <w:sz w:val="25"/>
-          <w:szCs w:val="25"/>
-        </w:rPr>
-        <w:t xml:space="preserve"> the</w:t>
-      </w:r>
-      <w:r>
-        <w:rPr>
-          <w:sz w:val="25"/>
-          <w:szCs w:val="25"/>
-        </w:rPr>
-        <w:t xml:space="preserve"> title will give a higher score. Th</w:t>
-      </w:r>
-      <w:r>
-        <w:rPr>
-          <w:sz w:val="25"/>
-          <w:szCs w:val="25"/>
-        </w:rPr>
-        <w:t>e overall score is</w:t>
-      </w:r>
-      <w:r>
-        <w:rPr>
-          <w:sz w:val="25"/>
-          <w:szCs w:val="25"/>
-        </w:rPr>
-        <w:t xml:space="preserve"> the score from the body part and the score from the title part multiplied by 5. We formulate the score in this case </w:t>
-      </w:r>
-      <w:r>
-        <w:rPr>
-          <w:sz w:val="25"/>
-          <w:szCs w:val="25"/>
-        </w:rPr>
-        <w:t>also because we do not want</w:t>
-      </w:r>
-      <w:r>
-        <w:rPr>
-          <w:sz w:val="25"/>
-          <w:szCs w:val="25"/>
-        </w:rPr>
-        <w:t xml:space="preserve"> the outcome scores</w:t>
-      </w:r>
-      <w:r>
-        <w:rPr>
-          <w:sz w:val="25"/>
-          <w:szCs w:val="25"/>
-        </w:rPr>
-        <w:t xml:space="preserve"> to</w:t>
-      </w:r>
-      <w:r>
-        <w:rPr>
-          <w:sz w:val="25"/>
-          <w:szCs w:val="25"/>
-        </w:rPr>
-        <w:t xml:space="preserve"> </w:t>
-      </w:r>
-      <w:r>
-        <w:rPr>
-          <w:sz w:val="25"/>
-          <w:szCs w:val="25"/>
-        </w:rPr>
-        <w:t>be too small</w:t>
-      </w:r>
-      <w:r>
-        <w:rPr>
-          <w:sz w:val="25"/>
-          <w:szCs w:val="25"/>
-        </w:rPr>
-        <w:t xml:space="preserve">. </w:t>
-      </w:r>
-      <w:r>
-        <w:rPr>
-          <w:sz w:val="25"/>
-          <w:szCs w:val="25"/>
-        </w:rPr>
-        <w:t xml:space="preserve">Documents with a higher score will be shown first on the </w:t>
-      </w:r>
-      <w:r>
-        <w:rPr>
-          <w:sz w:val="25"/>
-          <w:szCs w:val="25"/>
-        </w:rPr>
-        <w:t xml:space="preserve">user </w:t>
-      </w:r>
-      <w:r>
-        <w:rPr>
-          <w:sz w:val="25"/>
-          <w:szCs w:val="25"/>
-        </w:rPr>
-        <w:t>interface.</w:t>
-      </w:r>
-      <w:r>
-        <w:rPr>
-          <w:sz w:val="25"/>
-          <w:szCs w:val="25"/>
-        </w:rPr>
-        <w:t xml:space="preserve"> We use </w:t>
-      </w:r>
-      <w:r>
-        <w:rPr>
-          <w:rFonts w:hint="eastAsia"/>
-          <w:sz w:val="25"/>
-          <w:szCs w:val="25"/>
-        </w:rPr>
-        <w:t>JSP page</w:t>
-      </w:r>
-      <w:r>
-        <w:rPr>
-          <w:sz w:val="25"/>
-          <w:szCs w:val="25"/>
-        </w:rPr>
-        <w:t xml:space="preserve"> </w:t>
-      </w:r>
-      <w:r>
-        <w:rPr>
-          <w:sz w:val="25"/>
-          <w:szCs w:val="25"/>
-        </w:rPr>
-        <w:t xml:space="preserve">to </w:t>
-      </w:r>
-      <w:r>
-        <w:rPr>
-          <w:sz w:val="25"/>
-          <w:szCs w:val="25"/>
-        </w:rPr>
-        <w:t xml:space="preserve">the query string to the search engine. </w:t>
-      </w:r>
-      <w:r>
-        <w:rPr>
-          <w:sz w:val="25"/>
-          <w:szCs w:val="25"/>
-        </w:rPr>
-        <w:t xml:space="preserve">To show the result of the whole system, </w:t>
-      </w:r>
-      <w:r>
-        <w:rPr>
-          <w:sz w:val="25"/>
-          <w:szCs w:val="25"/>
-        </w:rPr>
-        <w:t xml:space="preserve">we designed </w:t>
-      </w:r>
-      <w:r>
-        <w:rPr>
-          <w:sz w:val="25"/>
-          <w:szCs w:val="25"/>
-        </w:rPr>
-        <w:t xml:space="preserve">a nice web interface to accept </w:t>
-      </w:r>
-      <w:r>
-        <w:rPr>
-          <w:sz w:val="25"/>
-          <w:szCs w:val="25"/>
-        </w:rPr>
-        <w:t xml:space="preserve">the </w:t>
-      </w:r>
-      <w:r>
-        <w:rPr>
-          <w:sz w:val="25"/>
-          <w:szCs w:val="25"/>
-        </w:rPr>
-        <w:t>query from user</w:t>
-      </w:r>
-      <w:r>
-        <w:rPr>
-          <w:sz w:val="25"/>
-          <w:szCs w:val="25"/>
-        </w:rPr>
-        <w:t>s</w:t>
-      </w:r>
-      <w:r>
-        <w:rPr>
-          <w:sz w:val="25"/>
-          <w:szCs w:val="25"/>
-        </w:rPr>
-        <w:t xml:space="preserve"> using a text box and </w:t>
-      </w:r>
-      <w:r>
-        <w:rPr>
-          <w:sz w:val="25"/>
-          <w:szCs w:val="25"/>
-        </w:rPr>
-        <w:t xml:space="preserve">submit the query to the search engine. </w:t>
-      </w:r>
-      <w:r>
-        <w:rPr>
-          <w:sz w:val="25"/>
-          <w:szCs w:val="25"/>
-        </w:rPr>
-        <w:t xml:space="preserve">The result will be shown in descending order of the </w:t>
-      </w:r>
-      <w:r>
-        <w:rPr>
-          <w:sz w:val="25"/>
-          <w:szCs w:val="25"/>
-        </w:rPr>
-        <w:t xml:space="preserve">related pages’ </w:t>
-      </w:r>
-      <w:r>
-        <w:rPr>
-          <w:sz w:val="25"/>
-          <w:szCs w:val="25"/>
-        </w:rPr>
-        <w:t>score</w:t>
-      </w:r>
-      <w:r>
-        <w:rPr>
-          <w:sz w:val="25"/>
-          <w:szCs w:val="25"/>
-        </w:rPr>
-        <w:t xml:space="preserve">. Except the page information and the URL, the top 5 stemmed words with high frequency will also be shown. </w:t>
+        <w:t>high</w:t>
+      </w:r>
+      <w:r>
+        <w:rPr>
+          <w:sz w:val="25"/>
+          <w:szCs w:val="25"/>
+        </w:rPr>
+        <w:t>est</w:t>
+      </w:r>
+      <w:r>
+        <w:rPr>
+          <w:sz w:val="25"/>
+          <w:szCs w:val="25"/>
+        </w:rPr>
+        <w:t xml:space="preserve"> frequency will also be shown. </w:t>
       </w:r>
     </w:p>
     <w:p>
@@ -812,7 +860,6 @@
     <w:p>
       <w:pPr>
         <w:rPr>
-          <w:rFonts w:hint="eastAsia"/>
           <w:sz w:val="25"/>
           <w:szCs w:val="25"/>
         </w:rPr>
@@ -1137,156 +1184,114 @@
           <w:sz w:val="25"/>
           <w:szCs w:val="25"/>
         </w:rPr>
+        <w:t xml:space="preserve"> One of the usage examples is to find out the child page URL using this database. When we need to find out the child link of a page, what we get from another jdbm is a list of page </w:t>
+      </w:r>
+      <w:r>
+        <w:rPr>
+          <w:sz w:val="25"/>
+          <w:szCs w:val="25"/>
+        </w:rPr>
+        <w:t xml:space="preserve">ID of </w:t>
+      </w:r>
+      <w:r>
+        <w:rPr>
+          <w:sz w:val="25"/>
+          <w:szCs w:val="25"/>
+        </w:rPr>
+        <w:t>child pages. To print out the child l</w:t>
+      </w:r>
+      <w:r>
+        <w:rPr>
+          <w:sz w:val="25"/>
+          <w:szCs w:val="25"/>
+        </w:rPr>
+        <w:t>ink URL on the interface</w:t>
+      </w:r>
+      <w:r>
+        <w:rPr>
+          <w:sz w:val="25"/>
+          <w:szCs w:val="25"/>
+        </w:rPr>
+        <w:t>, we need</w:t>
+      </w:r>
+      <w:r>
+        <w:rPr>
+          <w:sz w:val="25"/>
+          <w:szCs w:val="25"/>
+        </w:rPr>
+        <w:t xml:space="preserve"> to convert</w:t>
+      </w:r>
+      <w:r>
+        <w:rPr>
+          <w:sz w:val="25"/>
+          <w:szCs w:val="25"/>
+        </w:rPr>
+        <w:t xml:space="preserve"> it to URL first.</w:t>
+      </w:r>
+    </w:p>
+    <w:p>
+      <w:pPr>
+        <w:rPr>
+          <w:sz w:val="25"/>
+          <w:szCs w:val="25"/>
+        </w:rPr>
+      </w:pPr>
+    </w:p>
+    <w:p>
+      <w:pPr>
+        <w:rPr>
+          <w:sz w:val="25"/>
+          <w:szCs w:val="25"/>
+        </w:rPr>
+      </w:pPr>
+      <w:r>
+        <w:rPr>
+          <w:rFonts w:hint="eastAsia"/>
+          <w:b/>
+          <w:sz w:val="25"/>
+          <w:szCs w:val="25"/>
+        </w:rPr>
+        <w:t>p</w:t>
+      </w:r>
+      <w:r>
+        <w:rPr>
+          <w:b/>
+          <w:sz w:val="25"/>
+          <w:szCs w:val="25"/>
+        </w:rPr>
+        <w:t>ageInfo (pageId, page)</w:t>
+      </w:r>
+      <w:r>
+        <w:rPr>
+          <w:sz w:val="25"/>
+          <w:szCs w:val="25"/>
+        </w:rPr>
+        <w:t>: This one store the page information</w:t>
+      </w:r>
+      <w:r>
+        <w:rPr>
+          <w:sz w:val="25"/>
+          <w:szCs w:val="25"/>
+        </w:rPr>
+        <w:t xml:space="preserve">, such as the page size, page title and the page link, </w:t>
+      </w:r>
+      <w:r>
+        <w:rPr>
+          <w:sz w:val="25"/>
+          <w:szCs w:val="25"/>
+        </w:rPr>
+        <w:t>of the indexed pages with the unique page</w:t>
+      </w:r>
+      <w:r>
+        <w:rPr>
+          <w:sz w:val="25"/>
+          <w:szCs w:val="25"/>
+        </w:rPr>
         <w:t xml:space="preserve"> </w:t>
       </w:r>
       <w:r>
         <w:rPr>
-          <w:sz w:val="25"/>
-          <w:szCs w:val="25"/>
-        </w:rPr>
-        <w:t>One of the usage examples is to find</w:t>
-      </w:r>
-      <w:r>
-        <w:rPr>
-          <w:sz w:val="25"/>
-          <w:szCs w:val="25"/>
-        </w:rPr>
-        <w:t xml:space="preserve"> out the child page URL </w:t>
-      </w:r>
-      <w:r>
-        <w:rPr>
-          <w:sz w:val="25"/>
-          <w:szCs w:val="25"/>
-        </w:rPr>
-        <w:t>using this database. When we need to find out the child link of a page, what we get from another jdbm is</w:t>
-      </w:r>
-      <w:r>
-        <w:rPr>
-          <w:sz w:val="25"/>
-          <w:szCs w:val="25"/>
-        </w:rPr>
-        <w:t xml:space="preserve"> a list of</w:t>
-      </w:r>
-      <w:r>
-        <w:rPr>
-          <w:sz w:val="25"/>
-          <w:szCs w:val="25"/>
-        </w:rPr>
-        <w:t xml:space="preserve"> page</w:t>
-      </w:r>
-      <w:r>
-        <w:rPr>
-          <w:sz w:val="25"/>
-          <w:szCs w:val="25"/>
-        </w:rPr>
-        <w:t xml:space="preserve"> </w:t>
-      </w:r>
-      <w:r>
-        <w:rPr>
-          <w:sz w:val="25"/>
-          <w:szCs w:val="25"/>
-        </w:rPr>
-        <w:t xml:space="preserve">ID of </w:t>
-      </w:r>
-      <w:r>
-        <w:rPr>
-          <w:sz w:val="25"/>
-          <w:szCs w:val="25"/>
-        </w:rPr>
-        <w:t>child pages. To print out the child l</w:t>
-      </w:r>
-      <w:r>
-        <w:rPr>
-          <w:sz w:val="25"/>
-          <w:szCs w:val="25"/>
-        </w:rPr>
-        <w:t>ink URL on the interface</w:t>
-      </w:r>
-      <w:r>
-        <w:rPr>
-          <w:sz w:val="25"/>
-          <w:szCs w:val="25"/>
-        </w:rPr>
-        <w:t>, we need</w:t>
-      </w:r>
-      <w:r>
-        <w:rPr>
-          <w:sz w:val="25"/>
-          <w:szCs w:val="25"/>
-        </w:rPr>
-        <w:t xml:space="preserve"> to convert</w:t>
-      </w:r>
-      <w:r>
-        <w:rPr>
-          <w:sz w:val="25"/>
-          <w:szCs w:val="25"/>
-        </w:rPr>
-        <w:t xml:space="preserve"> it to URL first.</w:t>
-      </w:r>
-    </w:p>
-    <w:p>
-      <w:pPr>
-        <w:rPr>
-          <w:sz w:val="25"/>
-          <w:szCs w:val="25"/>
-        </w:rPr>
-      </w:pPr>
-    </w:p>
-    <w:p>
-      <w:pPr>
-        <w:rPr>
-          <w:sz w:val="25"/>
-          <w:szCs w:val="25"/>
-        </w:rPr>
-      </w:pPr>
-      <w:r>
-        <w:rPr>
           <w:rFonts w:hint="eastAsia"/>
-          <w:b/>
-          <w:sz w:val="25"/>
-          <w:szCs w:val="25"/>
-        </w:rPr>
-        <w:t>p</w:t>
-      </w:r>
-      <w:r>
-        <w:rPr>
-          <w:b/>
-          <w:sz w:val="25"/>
-          <w:szCs w:val="25"/>
-        </w:rPr>
-        <w:t>ageInfo (pageId, page)</w:t>
-      </w:r>
-      <w:r>
-        <w:rPr>
-          <w:sz w:val="25"/>
-          <w:szCs w:val="25"/>
-        </w:rPr>
-        <w:t>: This one store the page information</w:t>
-      </w:r>
-      <w:r>
-        <w:rPr>
-          <w:sz w:val="25"/>
-          <w:szCs w:val="25"/>
-        </w:rPr>
-        <w:t xml:space="preserve">, such as the page size, page title and the page link, </w:t>
-      </w:r>
-      <w:r>
-        <w:rPr>
-          <w:sz w:val="25"/>
-          <w:szCs w:val="25"/>
-        </w:rPr>
-        <w:t>of the indexed pages with the unique page</w:t>
-      </w:r>
-      <w:r>
-        <w:rPr>
-          <w:sz w:val="25"/>
-          <w:szCs w:val="25"/>
-        </w:rPr>
-        <w:t xml:space="preserve"> </w:t>
-      </w:r>
-      <w:r>
-        <w:rPr>
-          <w:rFonts w:hint="eastAsia"/>
           <w:sz w:val="25"/>
           <w:szCs w:val="25"/>
         </w:rPr>
@@ -1317,7 +1322,6 @@
     <w:p>
       <w:pPr>
         <w:rPr>
-          <w:rFonts w:hint="eastAsia"/>
           <w:sz w:val="25"/>
           <w:szCs w:val="25"/>
         </w:rPr>
@@ -1987,28 +1991,7 @@
           <w:sz w:val="25"/>
           <w:szCs w:val="25"/>
         </w:rPr>
-        <w:t xml:space="preserve"> </w:t>
-      </w:r>
-      <w:r>
-        <w:rPr>
-          <w:sz w:val="25"/>
-          <w:szCs w:val="25"/>
-        </w:rPr>
-        <w:t>This will be used after we get the word ID of a word from the query. We can check which pages contain that word</w:t>
-      </w:r>
-      <w:r>
-        <w:rPr>
-          <w:sz w:val="25"/>
-          <w:szCs w:val="25"/>
-        </w:rPr>
-        <w:t xml:space="preserve"> in the title</w:t>
-      </w:r>
-      <w:r>
-        <w:rPr>
-          <w:sz w:val="25"/>
-          <w:szCs w:val="25"/>
-        </w:rPr>
-        <w:t>.</w:t>
+        <w:t xml:space="preserve"> This will be used after we get the word ID of a word from the query. We can check which pages contain that word in the title.</w:t>
       </w:r>
     </w:p>
     <w:p>
@@ -2458,28 +2441,141 @@
         <w:t xml:space="preserve"> in the system.</w:t>
       </w:r>
     </w:p>
-    <w:p>
-      <w:r>
-        <w:t xml:space="preserve">               </w:t>
-      </w:r>
-    </w:p>
     <w:p/>
-    <w:p/>
-    <w:p/>
-    <w:p/>
-    <w:p/>
-    <w:p/>
-    <w:p/>
-    <w:p/>
-    <w:p/>
-    <w:p/>
-    <w:p/>
+    <w:p>
+      <w:pPr>
+        <w:widowControl/>
+        <w:rPr>
+          <w:sz w:val="28"/>
+          <w:szCs w:val="28"/>
+        </w:rPr>
+      </w:pPr>
+      <w:r>
+        <w:rPr>
+          <w:sz w:val="28"/>
+          <w:szCs w:val="28"/>
+        </w:rPr>
+        <w:br w:type="page"/>
+      </w:r>
+    </w:p>
+    <w:p>
+      <w:pPr>
+        <w:rPr>
+          <w:b/>
+          <w:sz w:val="28"/>
+          <w:szCs w:val="28"/>
+          <w:u w:val="single"/>
+        </w:rPr>
+      </w:pPr>
+      <w:r>
+        <w:rPr>
+          <w:b/>
+          <w:sz w:val="28"/>
+          <w:szCs w:val="28"/>
+          <w:u w:val="single"/>
+        </w:rPr>
+        <w:lastRenderedPageBreak/>
+        <w:t>Testing of the functions implemented; include screenshots if applicable in the report (2 pages)</w:t>
+      </w:r>
+    </w:p>
+    <w:p>
+      <w:pPr>
+        <w:rPr>
+          <w:b/>
+        </w:rPr>
+      </w:pPr>
+      <w:bookmarkStart w:id="0" w:name="_GoBack"/>
+      <w:bookmarkEnd w:id="0"/>
+    </w:p>
+    <w:p>
+      <w:pPr>
+        <w:widowControl/>
+        <w:rPr>
+          <w:sz w:val="28"/>
+          <w:szCs w:val="28"/>
+        </w:rPr>
+      </w:pPr>
+      <w:r>
+        <w:rPr>
+          <w:sz w:val="28"/>
+          <w:szCs w:val="28"/>
+        </w:rPr>
+        <w:br w:type="page"/>
+      </w:r>
+    </w:p>
+    <w:p>
+      <w:pPr>
+        <w:rPr>
+          <w:b/>
+          <w:sz w:val="28"/>
+          <w:szCs w:val="28"/>
+          <w:u w:val="single"/>
+        </w:rPr>
+      </w:pPr>
+      <w:r>
+        <w:rPr>
+          <w:b/>
+          <w:sz w:val="28"/>
+          <w:szCs w:val="28"/>
+          <w:u w:val="single"/>
+        </w:rPr>
+        <w:lastRenderedPageBreak/>
+        <w:t>Conclusion: What are the strengths and weaknesses of your systems; what you would have done differently if you could re-implement the whole system; what would be the interesting featur</w:t>
+      </w:r>
+      <w:r>
+        <w:rPr>
+          <w:b/>
+          <w:sz w:val="28"/>
+          <w:szCs w:val="28"/>
+          <w:u w:val="single"/>
+        </w:rPr>
+        <w:t>es to add to your system, etc.</w:t>
+      </w:r>
+    </w:p>
     <w:p>
       <w:pPr>
         <w:rPr>
           <w:rFonts w:hint="eastAsia"/>
-        </w:rPr>
-      </w:pPr>
+          <w:szCs w:val="28"/>
+        </w:rPr>
+      </w:pPr>
+      <w:r>
+        <w:rPr>
+          <w:rFonts w:hint="eastAsia"/>
+          <w:szCs w:val="28"/>
+        </w:rPr>
+        <w:t xml:space="preserve">Our systems have a good search speed but with the cost of relatively slow indexing speed. </w:t>
+      </w:r>
+      <w:r>
+        <w:rPr>
+          <w:szCs w:val="28"/>
+        </w:rPr>
+        <w:t xml:space="preserve">For each page, we store many information related to the page, such as </w:t>
+      </w:r>
+      <w:r>
+        <w:rPr>
+          <w:szCs w:val="28"/>
+        </w:rPr>
+        <w:t xml:space="preserve">its parent links, child links, </w:t>
+      </w:r>
+      <w:r>
+        <w:rPr>
+          <w:szCs w:val="28"/>
+        </w:rPr>
+        <w:t>stemmed keywords</w:t>
+      </w:r>
+      <w:r>
+        <w:rPr>
+          <w:szCs w:val="28"/>
+        </w:rPr>
+        <w:t xml:space="preserve"> together with their occurrence frequencies (i.e. the forward index). Also, for each stemmed words, we store exactly where the word appears in the pages, i.e. the word positions, to support phrase detection. The posting list is long but it is fast in terms of retrieval.</w:t>
+      </w:r>
+      <w:r>
+        <w:rPr>
+          <w:szCs w:val="28"/>
+        </w:rPr>
+        <w:t xml:space="preserve"> Using the advantage of inverted index, getting an entry from a long list is exceedingly fast. Therefore, the process of calculating the term weight and also the phrase weight (if any) is also fast. The score object we defined is comparable with itself so that the sorting is very easy, simply use the sort function from Collections class. </w:t>
+      </w:r>
     </w:p>
     <w:p>
       <w:pPr>
@@ -2490,34 +2586,120 @@
           <w:u w:val="single"/>
         </w:rPr>
       </w:pPr>
-      <w:r>
+    </w:p>
+    <w:p>
+      <w:pPr>
+        <w:rPr>
+          <w:szCs w:val="28"/>
+        </w:rPr>
+      </w:pPr>
+      <w:r>
+        <w:rPr>
+          <w:szCs w:val="28"/>
+        </w:rPr>
+        <w:t>On one hand, d</w:t>
+      </w:r>
+      <w:r>
+        <w:rPr>
+          <w:rFonts w:hint="eastAsia"/>
+          <w:szCs w:val="28"/>
+        </w:rPr>
+        <w:t xml:space="preserve">ue </w:t>
+      </w:r>
+      <w:r>
+        <w:rPr>
+          <w:szCs w:val="28"/>
+        </w:rPr>
+        <w:t xml:space="preserve">to the time limit and the tight schedule during this semester, </w:t>
+      </w:r>
+      <w:r>
+        <w:rPr>
+          <w:szCs w:val="28"/>
+        </w:rPr>
+        <w:t>our group cannot implement more advanced features that we want to implement originally. Some interesting features would be: suggesting similar pages in terms of related topics; wild</w:t>
+      </w:r>
+      <w:r>
+        <w:rPr>
+          <w:szCs w:val="28"/>
+        </w:rPr>
+        <w:t xml:space="preserve"> </w:t>
+      </w:r>
+      <w:r>
+        <w:rPr>
+          <w:szCs w:val="28"/>
+        </w:rPr>
+        <w:t>card</w:t>
+      </w:r>
+      <w:r>
+        <w:rPr>
+          <w:szCs w:val="28"/>
+        </w:rPr>
+        <w:t>s</w:t>
+      </w:r>
+      <w:r>
+        <w:rPr>
+          <w:szCs w:val="28"/>
+        </w:rPr>
+        <w:t xml:space="preserve"> search (e.g. when user only knows a part of the keyword</w:t>
+      </w:r>
+      <w:r>
+        <w:rPr>
+          <w:szCs w:val="28"/>
+        </w:rPr>
+        <w:t xml:space="preserve"> instead of the whole word, the user can search like “comput*”); categorize the indexed pages and build a directory system for users to search for a specific topic, etc. </w:t>
+      </w:r>
+    </w:p>
+    <w:p>
+      <w:pPr>
+        <w:rPr>
+          <w:szCs w:val="28"/>
+        </w:rPr>
+      </w:pPr>
+    </w:p>
+    <w:p>
+      <w:pPr>
+        <w:rPr>
+          <w:rFonts w:hint="eastAsia"/>
+          <w:szCs w:val="28"/>
+        </w:rPr>
+      </w:pPr>
+      <w:r>
+        <w:rPr>
+          <w:rFonts w:hint="eastAsia"/>
+          <w:szCs w:val="28"/>
+        </w:rPr>
+        <w:t xml:space="preserve">On the other hand, </w:t>
+      </w:r>
+      <w:r>
+        <w:rPr>
+          <w:szCs w:val="28"/>
+        </w:rPr>
+        <w:t xml:space="preserve">we have thought for a moment to use a more modern web programming languages, i.e. Node.js to implement the whole system. However, without prior experiences on large-scale server-side JavaScript programming and </w:t>
+      </w:r>
+      <w:r>
+        <w:rPr>
+          <w:szCs w:val="28"/>
+        </w:rPr>
+        <w:t>we have other courses and projects to handle, we gave up this idea and go for implementing the search engine using Java in which we are given more instructions to work with.</w:t>
+      </w:r>
+    </w:p>
+    <w:p>
+      <w:pPr>
         <w:rPr>
           <w:b/>
           <w:sz w:val="28"/>
           <w:szCs w:val="28"/>
           <w:u w:val="single"/>
         </w:rPr>
-        <w:lastRenderedPageBreak/>
-        <w:t>Highlight of features beyond the required specification (1 page)</w:t>
-      </w:r>
-    </w:p>
-    <w:p/>
-    <w:p/>
-    <w:p/>
-    <w:p/>
-    <w:p>
-      <w:pPr>
-        <w:rPr>
-          <w:rFonts w:hint="eastAsia"/>
-        </w:rPr>
-      </w:pPr>
-    </w:p>
-    <w:p>
-      <w:pPr>
-        <w:rPr>
-          <w:rFonts w:hint="eastAsia"/>
+      </w:pPr>
+    </w:p>
+    <w:p>
+      <w:pPr>
+        <w:rPr>
+          <w:b/>
           <w:sz w:val="28"/>
           <w:szCs w:val="28"/>
+          <w:u w:val="single"/>
         </w:rPr>
       </w:pPr>
     </w:p>
@@ -2537,113 +2719,25 @@
           <w:szCs w:val="28"/>
           <w:u w:val="single"/>
         </w:rPr>
-        <w:t>Testing of the functions implemented; include screenshots if applicable in the report (2 pages)</w:t>
-      </w:r>
-    </w:p>
-    <w:p>
-      <w:pPr>
-        <w:rPr>
-          <w:b/>
-        </w:rPr>
-      </w:pPr>
-    </w:p>
-    <w:p>
-      <w:pPr>
+        <w:t xml:space="preserve">Workload Distribution in </w:t>
+      </w:r>
+      <w:r>
         <w:rPr>
           <w:b/>
           <w:sz w:val="28"/>
           <w:szCs w:val="28"/>
           <w:u w:val="single"/>
         </w:rPr>
-      </w:pPr>
-    </w:p>
-    <w:p>
-      <w:pPr>
+        <w:t>Final Submission (Group #7)</w:t>
+      </w:r>
+      <w:r>
         <w:rPr>
           <w:b/>
           <w:sz w:val="28"/>
           <w:szCs w:val="28"/>
           <w:u w:val="single"/>
         </w:rPr>
-      </w:pPr>
-    </w:p>
-    <w:p>
-      <w:pPr>
-        <w:rPr>
-          <w:b/>
-          <w:sz w:val="28"/>
-          <w:szCs w:val="28"/>
-          <w:u w:val="single"/>
-        </w:rPr>
-      </w:pPr>
-    </w:p>
-    <w:p>
-      <w:pPr>
-        <w:rPr>
-          <w:rFonts w:hint="eastAsia"/>
-          <w:b/>
-          <w:sz w:val="28"/>
-          <w:szCs w:val="28"/>
-          <w:u w:val="single"/>
-        </w:rPr>
-      </w:pPr>
-    </w:p>
-    <w:p>
-      <w:pPr>
-        <w:rPr>
-          <w:b/>
-          <w:sz w:val="28"/>
-          <w:szCs w:val="28"/>
-          <w:u w:val="single"/>
-        </w:rPr>
-      </w:pPr>
-      <w:r>
-        <w:rPr>
-          <w:b/>
-          <w:sz w:val="28"/>
-          <w:szCs w:val="28"/>
-          <w:u w:val="single"/>
-        </w:rPr>
-        <w:t>Conclusion: What are the strengths and weaknesses of your systems; what you would have done differently if you could re-implement the whole system; what would be the interesting features to add to your system, etc. (1 page)</w:t>
-      </w:r>
-    </w:p>
-    <w:p>
-      <w:pPr>
-        <w:rPr>
-          <w:b/>
-          <w:sz w:val="28"/>
-          <w:szCs w:val="28"/>
-          <w:u w:val="single"/>
-        </w:rPr>
-      </w:pPr>
-    </w:p>
-    <w:p>
-      <w:pPr>
-        <w:rPr>
-          <w:b/>
-          <w:sz w:val="28"/>
-          <w:szCs w:val="28"/>
-          <w:u w:val="single"/>
-        </w:rPr>
-      </w:pPr>
-    </w:p>
-    <w:p>
-      <w:pPr>
-        <w:rPr>
-          <w:b/>
-          <w:sz w:val="28"/>
-          <w:szCs w:val="28"/>
-          <w:u w:val="single"/>
-        </w:rPr>
-      </w:pPr>
-      <w:r>
-        <w:rPr>
-          <w:b/>
-          <w:sz w:val="28"/>
-          <w:szCs w:val="28"/>
-          <w:u w:val="single"/>
-        </w:rPr>
-        <w:t>Workload Distribution in Phrase 2:</w:t>
+        <w:t>:</w:t>
       </w:r>
     </w:p>
     <w:p>
@@ -2770,6 +2864,12 @@
         <w:rPr>
           <w:szCs w:val="24"/>
         </w:rPr>
+        <w:t xml:space="preserve">Spider, Indexer, </w:t>
+      </w:r>
+      <w:r>
+        <w:rPr>
+          <w:szCs w:val="24"/>
+        </w:rPr>
         <w:t>Query, Phrase</w:t>
       </w:r>
       <w:r>
@@ -2806,7 +2906,7 @@
         <w:rPr>
           <w:szCs w:val="24"/>
         </w:rPr>
-        <w:t>, Test Program</w:t>
+        <w:t xml:space="preserve"> </w:t>
       </w:r>
       <w:r>
         <w:rPr>
@@ -2818,6 +2918,12 @@
         <w:rPr>
           <w:szCs w:val="24"/>
         </w:rPr>
+        <w:t xml:space="preserve">Forward Posting, </w:t>
+      </w:r>
+      <w:r>
+        <w:rPr>
+          <w:szCs w:val="24"/>
+        </w:rPr>
         <w:t>Documentation</w:t>
       </w:r>
       <w:r>
@@ -2869,8 +2975,6 @@
         </w:rPr>
         <w:t xml:space="preserve"> </w:t>
       </w:r>
-      <w:bookmarkStart w:id="0" w:name="_GoBack"/>
-      <w:bookmarkEnd w:id="0"/>
       <w:r>
         <w:rPr>
           <w:szCs w:val="24"/>
@@ -2898,6 +3002,44 @@
     </w:sectPr>
   </w:body>
 </w:document>
+</file>
+
+<file path=word/endnotes.xml><?xml version="1.0" encoding="utf-8"?>
+<w:endnotes xmlns:wpc="http://schemas.microsoft.com/office/word/2010/wordprocessingCanvas" xmlns:cx="http://schemas.microsoft.com/office/drawing/2014/chartex" xmlns:cx1="http://schemas.microsoft.com/office/drawing/2015/9/8/chartex" xmlns:cx2="http://schemas.microsoft.com/office/drawing/2015/10/21/chartex" xmlns:cx3="http://schemas.microsoft.com/office/drawing/2016/5/9/chartex" xmlns:cx4="http://schemas.microsoft.com/office/drawing/2016/5/10/chartex" xmlns:cx5="http://schemas.microsoft.com/office/drawing/2016/5/11/chartex" xmlns:mc="http://schemas.openxmlformats.org/markup-compatibility/2006" xmlns:o="urn:schemas-microsoft-com:office:office" xmlns:r="http://schemas.openxmlformats.org/officeDocument/2006/relationships" xmlns:m="http://schemas.openxmlformats.org/officeDocument/2006/math" xmlns:v="urn:schemas-microsoft-com:vml" xmlns:wp14="http://schemas.microsoft.com/office/word/2010/wordprocessingDrawing" xmlns:wp="http://schemas.openxmlformats.org/drawingml/2006/wordprocessingDrawing" xmlns:w10="urn:schemas-microsoft-com:office:word" xmlns:w="http://schemas.openxmlformats.org/wordprocessingml/2006/main" xmlns:w14="http://schemas.microsoft.com/office/word/2010/wordml" xmlns:w15="http://schemas.microsoft.com/office/word/2012/wordml" xmlns:w16se="http://schemas.microsoft.com/office/word/2015/wordml/symex" xmlns:wpg="http://schemas.microsoft.com/office/word/2010/wordprocessingGroup" xmlns:wpi="http://schemas.microsoft.com/office/word/2010/wordprocessingInk" xmlns:wne="http://schemas.microsoft.com/office/word/2006/wordml" xmlns:wps="http://schemas.microsoft.com/office/word/2010/wordprocessingShape" mc:Ignorable="w14 w15 w16se wp14">
+  <w:endnote w:type="separator" w:id="-1">
+    <w:p>
+      <w:r>
+        <w:separator/>
+      </w:r>
+    </w:p>
+  </w:endnote>
+  <w:endnote w:type="continuationSeparator" w:id="0">
+    <w:p>
+      <w:r>
+        <w:continuationSeparator/>
+      </w:r>
+    </w:p>
+  </w:endnote>
+</w:endnotes>
+</file>
+
+<file path=word/footnotes.xml><?xml version="1.0" encoding="utf-8"?>
+<w:footnotes xmlns:wpc="http://schemas.microsoft.com/office/word/2010/wordprocessingCanvas" xmlns:cx="http://schemas.microsoft.com/office/drawing/2014/chartex" xmlns:cx1="http://schemas.microsoft.com/office/drawing/2015/9/8/chartex" xmlns:cx2="http://schemas.microsoft.com/office/drawing/2015/10/21/chartex" xmlns:cx3="http://schemas.microsoft.com/office/drawing/2016/5/9/chartex" xmlns:cx4="http://schemas.microsoft.com/office/drawing/2016/5/10/chartex" xmlns:cx5="http://schemas.microsoft.com/office/drawing/2016/5/11/chartex" xmlns:mc="http://schemas.openxmlformats.org/markup-compatibility/2006" xmlns:o="urn:schemas-microsoft-com:office:office" xmlns:r="http://schemas.openxmlformats.org/officeDocument/2006/relationships" xmlns:m="http://schemas.openxmlformats.org/officeDocument/2006/math" xmlns:v="urn:schemas-microsoft-com:vml" xmlns:wp14="http://schemas.microsoft.com/office/word/2010/wordprocessingDrawing" xmlns:wp="http://schemas.openxmlformats.org/drawingml/2006/wordprocessingDrawing" xmlns:w10="urn:schemas-microsoft-com:office:word" xmlns:w="http://schemas.openxmlformats.org/wordprocessingml/2006/main" xmlns:w14="http://schemas.microsoft.com/office/word/2010/wordml" xmlns:w15="http://schemas.microsoft.com/office/word/2012/wordml" xmlns:w16se="http://schemas.microsoft.com/office/word/2015/wordml/symex" xmlns:wpg="http://schemas.microsoft.com/office/word/2010/wordprocessingGroup" xmlns:wpi="http://schemas.microsoft.com/office/word/2010/wordprocessingInk" xmlns:wne="http://schemas.microsoft.com/office/word/2006/wordml" xmlns:wps="http://schemas.microsoft.com/office/word/2010/wordprocessingShape" mc:Ignorable="w14 w15 w16se wp14">
+  <w:footnote w:type="separator" w:id="-1">
+    <w:p>
+      <w:r>
+        <w:separator/>
+      </w:r>
+    </w:p>
+  </w:footnote>
+  <w:footnote w:type="continuationSeparator" w:id="0">
+    <w:p>
+      <w:r>
+        <w:continuationSeparator/>
+      </w:r>
+    </w:p>
+  </w:footnote>
+</w:footnotes>
 </file>
 
 <file path=word/numbering.xml><?xml version="1.0" encoding="utf-8"?>
@@ -3626,6 +3768,66 @@
       <w:szCs w:val="18"/>
     </w:rPr>
   </w:style>
+  <w:style w:type="paragraph" w:styleId="Header">
+    <w:name w:val="header"/>
+    <w:basedOn w:val="Normal"/>
+    <w:link w:val="HeaderChar"/>
+    <w:uiPriority w:val="99"/>
+    <w:unhideWhenUsed/>
+    <w:rsid w:val="00B410E1"/>
+    <w:pPr>
+      <w:tabs>
+        <w:tab w:val="center" w:pos="4513"/>
+        <w:tab w:val="right" w:pos="9026"/>
+      </w:tabs>
+      <w:snapToGrid w:val="0"/>
+    </w:pPr>
+    <w:rPr>
+      <w:sz w:val="20"/>
+      <w:szCs w:val="20"/>
+    </w:rPr>
+  </w:style>
+  <w:style w:type="character" w:customStyle="1" w:styleId="HeaderChar">
+    <w:name w:val="Header Char"/>
+    <w:basedOn w:val="DefaultParagraphFont"/>
+    <w:link w:val="Header"/>
+    <w:uiPriority w:val="99"/>
+    <w:rsid w:val="00B410E1"/>
+    <w:rPr>
+      <w:sz w:val="20"/>
+      <w:szCs w:val="20"/>
+    </w:rPr>
+  </w:style>
+  <w:style w:type="paragraph" w:styleId="Footer">
+    <w:name w:val="footer"/>
+    <w:basedOn w:val="Normal"/>
+    <w:link w:val="FooterChar"/>
+    <w:uiPriority w:val="99"/>
+    <w:unhideWhenUsed/>
+    <w:rsid w:val="00B410E1"/>
+    <w:pPr>
+      <w:tabs>
+        <w:tab w:val="center" w:pos="4513"/>
+        <w:tab w:val="right" w:pos="9026"/>
+      </w:tabs>
+      <w:snapToGrid w:val="0"/>
+    </w:pPr>
+    <w:rPr>
+      <w:sz w:val="20"/>
+      <w:szCs w:val="20"/>
+    </w:rPr>
+  </w:style>
+  <w:style w:type="character" w:customStyle="1" w:styleId="FooterChar">
+    <w:name w:val="Footer Char"/>
+    <w:basedOn w:val="DefaultParagraphFont"/>
+    <w:link w:val="Footer"/>
+    <w:uiPriority w:val="99"/>
+    <w:rsid w:val="00B410E1"/>
+    <w:rPr>
+      <w:sz w:val="20"/>
+      <w:szCs w:val="20"/>
+    </w:rPr>
+  </w:style>
 </w:styles>
 </file>
 

</xml_diff>